<commit_message>
removed the text decoration
</commit_message>
<xml_diff>
--- a/Modularbeit120_I2a_Jonas_Heuberger/Dossier/web-styleguide_M120_Jonas_Heuberger.docx
+++ b/Modularbeit120_I2a_Jonas_Heuberger/Dossier/web-styleguide_M120_Jonas_Heuberger.docx
@@ -2,11 +2,842 @@
 <file path=word/document.xml><?xml version="1.0" encoding="utf-8"?>
 <w:document xmlns:wpc="http://schemas.microsoft.com/office/word/2010/wordprocessingCanvas" xmlns:cx="http://schemas.microsoft.com/office/drawing/2014/chartex" xmlns:cx1="http://schemas.microsoft.com/office/drawing/2015/9/8/chartex" xmlns:cx2="http://schemas.microsoft.com/office/drawing/2015/10/21/chartex" xmlns:cx3="http://schemas.microsoft.com/office/drawing/2016/5/9/chartex" xmlns:cx4="http://schemas.microsoft.com/office/drawing/2016/5/10/chartex" xmlns:cx5="http://schemas.microsoft.com/office/drawing/2016/5/11/chartex" xmlns:cx6="http://schemas.microsoft.com/office/drawing/2016/5/12/chartex" xmlns:cx7="http://schemas.microsoft.com/office/drawing/2016/5/13/chartex" xmlns:cx8="http://schemas.microsoft.com/office/drawing/2016/5/14/chartex" xmlns:mc="http://schemas.openxmlformats.org/markup-compatibility/2006" xmlns:aink="http://schemas.microsoft.com/office/drawing/2016/ink" xmlns:am3d="http://schemas.microsoft.com/office/drawing/2017/model3d" xmlns:o="urn:schemas-microsoft-com:office:office" xmlns:oel="http://schemas.microsoft.com/office/2019/extlst" xmlns:r="http://schemas.openxmlformats.org/officeDocument/2006/relationships" xmlns:m="http://schemas.openxmlformats.org/officeDocument/2006/math" xmlns:v="urn:schemas-microsoft-com:vml" xmlns:wp14="http://schemas.microsoft.com/office/word/2010/wordprocessingDrawing" xmlns:wp="http://schemas.openxmlformats.org/drawingml/2006/wordprocessingDrawing" xmlns:w10="urn:schemas-microsoft-com:office:word" xmlns:w="http://schemas.openxmlformats.org/wordprocessingml/2006/main" xmlns:w14="http://schemas.microsoft.com/office/word/2010/wordml" xmlns:w15="http://schemas.microsoft.com/office/word/2012/wordml" xmlns:w16cex="http://schemas.microsoft.com/office/word/2018/wordml/cex" xmlns:w16cid="http://schemas.microsoft.com/office/word/2016/wordml/cid" xmlns:w16="http://schemas.microsoft.com/office/word/2018/wordml" xmlns:w16sdtdh="http://schemas.microsoft.com/office/word/2020/wordml/sdtdatahash" xmlns:w16se="http://schemas.microsoft.com/office/word/2015/wordml/symex" xmlns:wpg="http://schemas.microsoft.com/office/word/2010/wordprocessingGroup" xmlns:wpi="http://schemas.microsoft.com/office/word/2010/wordprocessingInk" xmlns:wne="http://schemas.microsoft.com/office/word/2006/wordml" xmlns:wps="http://schemas.microsoft.com/office/word/2010/wordprocessingShape" mc:Ignorable="w14 w15 w16se w16cid w16 w16cex w16sdtdh wp14">
   <w:body>
-    <w:p/>
+    <w:p>
+      <w:pPr>
+        <w:rPr>
+          <w:color w:val="2F5496" w:themeColor="accent1" w:themeShade="BF"/>
+          <w:sz w:val="28"/>
+          <w:szCs w:val="28"/>
+          <w:lang w:val="de-CH"/>
+        </w:rPr>
+      </w:pPr>
+      <w:r>
+        <w:rPr>
+          <w:color w:val="2F5496" w:themeColor="accent1" w:themeShade="BF"/>
+          <w:sz w:val="28"/>
+          <w:szCs w:val="28"/>
+          <w:lang w:val="de-CH"/>
+        </w:rPr>
+        <w:t>Schrift</w:t>
+      </w:r>
+    </w:p>
+    <w:p>
+      <w:pPr>
+        <w:rPr>
+          <w:color w:val="000000" w:themeColor="text1"/>
+          <w:sz w:val="22"/>
+          <w:szCs w:val="22"/>
+          <w:lang w:val="en-US"/>
+        </w:rPr>
+      </w:pPr>
+      <w:r>
+        <w:rPr>
+          <w:color w:val="000000" w:themeColor="text1"/>
+          <w:sz w:val="22"/>
+          <w:szCs w:val="22"/>
+          <w:lang w:val="en-US"/>
+        </w:rPr>
+        <w:t>Font: Standard s</w:t>
+      </w:r>
+      <w:r>
+        <w:rPr>
+          <w:color w:val="000000" w:themeColor="text1"/>
+          <w:sz w:val="22"/>
+          <w:szCs w:val="22"/>
+          <w:lang w:val="en-US"/>
+        </w:rPr>
+        <w:t>ize Bootstrap</w:t>
+      </w:r>
+    </w:p>
+    <w:p>
+      <w:pPr>
+        <w:rPr>
+          <w:color w:val="000000" w:themeColor="text1"/>
+          <w:sz w:val="22"/>
+          <w:szCs w:val="22"/>
+          <w:lang w:val="en-US"/>
+        </w:rPr>
+      </w:pPr>
+      <w:r>
+        <w:rPr>
+          <w:color w:val="000000" w:themeColor="text1"/>
+          <w:sz w:val="22"/>
+          <w:szCs w:val="22"/>
+          <w:lang w:val="en-US"/>
+        </w:rPr>
+        <w:t xml:space="preserve">Color: </w:t>
+      </w:r>
+    </w:p>
+    <w:p>
+      <w:pPr>
+        <w:ind w:left="720"/>
+        <w:rPr>
+          <w:color w:val="000000" w:themeColor="text1"/>
+          <w:sz w:val="22"/>
+          <w:szCs w:val="22"/>
+          <w:lang w:val="en-US"/>
+        </w:rPr>
+      </w:pPr>
+      <w:r>
+        <w:rPr>
+          <w:color w:val="000000" w:themeColor="text1"/>
+          <w:sz w:val="22"/>
+          <w:szCs w:val="22"/>
+          <w:lang w:val="en-US"/>
+        </w:rPr>
+        <w:t xml:space="preserve">Bootstrap: </w:t>
+      </w:r>
+      <w:r>
+        <w:rPr>
+          <w:color w:val="000000" w:themeColor="text1"/>
+          <w:sz w:val="22"/>
+          <w:szCs w:val="22"/>
+          <w:lang w:val="en-US"/>
+        </w:rPr>
+        <w:t>Link, danger, warning</w:t>
+      </w:r>
+      <w:r>
+        <w:rPr>
+          <w:color w:val="000000" w:themeColor="text1"/>
+          <w:sz w:val="22"/>
+          <w:szCs w:val="22"/>
+          <w:lang w:val="en-US"/>
+        </w:rPr>
+        <w:t>,</w:t>
+      </w:r>
+      <w:r>
+        <w:rPr>
+          <w:color w:val="000000" w:themeColor="text1"/>
+          <w:sz w:val="22"/>
+          <w:szCs w:val="22"/>
+          <w:lang w:val="en-US"/>
+        </w:rPr>
+        <w:t xml:space="preserve"> primary, black</w:t>
+      </w:r>
+    </w:p>
+    <w:p>
+      <w:pPr>
+        <w:rPr>
+          <w:color w:val="000000" w:themeColor="text1"/>
+          <w:sz w:val="22"/>
+          <w:szCs w:val="22"/>
+          <w:lang w:val="en-US"/>
+        </w:rPr>
+      </w:pPr>
+      <w:r>
+        <w:rPr>
+          <w:color w:val="000000" w:themeColor="text1"/>
+          <w:sz w:val="22"/>
+          <w:szCs w:val="22"/>
+          <w:lang w:val="en-US"/>
+        </w:rPr>
+        <w:tab/>
+      </w:r>
+      <w:r>
+        <w:rPr>
+          <w:color w:val="000000" w:themeColor="text1"/>
+          <w:sz w:val="22"/>
+          <w:szCs w:val="22"/>
+          <w:lang w:val="en-US"/>
+        </w:rPr>
+        <w:tab/>
+        <w:t xml:space="preserve">      </w:t>
+      </w:r>
+      <w:r>
+        <w:rPr>
+          <w:color w:val="000000" w:themeColor="text1"/>
+          <w:sz w:val="22"/>
+          <w:szCs w:val="22"/>
+          <w:lang w:val="en-US"/>
+        </w:rPr>
+        <w:t xml:space="preserve">Link: </w:t>
+      </w:r>
+      <w:proofErr w:type="spellStart"/>
+      <w:r>
+        <w:rPr>
+          <w:color w:val="000000" w:themeColor="text1"/>
+          <w:sz w:val="22"/>
+          <w:szCs w:val="22"/>
+          <w:lang w:val="en-US"/>
+        </w:rPr>
+        <w:t>B</w:t>
+      </w:r>
+      <w:r>
+        <w:rPr>
+          <w:color w:val="000000" w:themeColor="text1"/>
+          <w:sz w:val="22"/>
+          <w:szCs w:val="22"/>
+          <w:lang w:val="en-US"/>
+        </w:rPr>
+        <w:t>lau</w:t>
+      </w:r>
+      <w:proofErr w:type="spellEnd"/>
+      <w:r>
+        <w:rPr>
+          <w:color w:val="000000" w:themeColor="text1"/>
+          <w:sz w:val="22"/>
+          <w:szCs w:val="22"/>
+          <w:lang w:val="en-US"/>
+        </w:rPr>
+        <w:t xml:space="preserve">, </w:t>
+      </w:r>
+      <w:r>
+        <w:rPr>
+          <w:color w:val="000000" w:themeColor="text1"/>
+          <w:sz w:val="22"/>
+          <w:szCs w:val="22"/>
+          <w:lang w:val="en-US"/>
+        </w:rPr>
+        <w:t>text decoration</w:t>
+      </w:r>
+      <w:r>
+        <w:rPr>
+          <w:color w:val="000000" w:themeColor="text1"/>
+          <w:sz w:val="22"/>
+          <w:szCs w:val="22"/>
+          <w:lang w:val="en-US"/>
+        </w:rPr>
+        <w:t xml:space="preserve"> none</w:t>
+      </w:r>
+    </w:p>
+    <w:p>
+      <w:pPr>
+        <w:rPr>
+          <w:color w:val="000000" w:themeColor="text1"/>
+          <w:sz w:val="22"/>
+          <w:szCs w:val="22"/>
+          <w:lang w:val="en-US"/>
+        </w:rPr>
+      </w:pPr>
+      <w:r>
+        <w:rPr>
+          <w:color w:val="000000" w:themeColor="text1"/>
+          <w:sz w:val="22"/>
+          <w:szCs w:val="22"/>
+          <w:lang w:val="en-US"/>
+        </w:rPr>
+        <w:t xml:space="preserve"> </w:t>
+      </w:r>
+    </w:p>
+    <w:p>
+      <w:pPr>
+        <w:rPr>
+          <w:color w:val="000000" w:themeColor="text1"/>
+          <w:sz w:val="22"/>
+          <w:szCs w:val="22"/>
+          <w:lang w:val="de-CH"/>
+        </w:rPr>
+      </w:pPr>
+      <w:r>
+        <w:rPr>
+          <w:color w:val="000000" w:themeColor="text1"/>
+          <w:sz w:val="22"/>
+          <w:szCs w:val="22"/>
+          <w:lang w:val="de-CH"/>
+        </w:rPr>
+        <w:t>Grössen: &lt;p&gt; Standard Text Grösse</w:t>
+      </w:r>
+      <w:r>
+        <w:rPr>
+          <w:color w:val="000000" w:themeColor="text1"/>
+          <w:sz w:val="22"/>
+          <w:szCs w:val="22"/>
+          <w:lang w:val="de-CH"/>
+        </w:rPr>
+        <w:t xml:space="preserve"> nicht Fett &lt;/p&gt;</w:t>
+      </w:r>
+    </w:p>
+    <w:p>
+      <w:pPr>
+        <w:rPr>
+          <w:color w:val="000000" w:themeColor="text1"/>
+          <w:sz w:val="22"/>
+          <w:szCs w:val="22"/>
+          <w:lang w:val="de-CH"/>
+        </w:rPr>
+      </w:pPr>
+      <w:r>
+        <w:rPr>
+          <w:color w:val="000000" w:themeColor="text1"/>
+          <w:sz w:val="22"/>
+          <w:szCs w:val="22"/>
+          <w:lang w:val="de-CH"/>
+        </w:rPr>
+        <w:tab/>
+        <w:t xml:space="preserve">  </w:t>
+      </w:r>
+      <w:r>
+        <w:rPr>
+          <w:color w:val="000000" w:themeColor="text1"/>
+          <w:sz w:val="22"/>
+          <w:szCs w:val="22"/>
+          <w:lang w:val="de-CH"/>
+        </w:rPr>
+        <w:t xml:space="preserve">&lt;p&gt; </w:t>
+      </w:r>
+      <w:r>
+        <w:rPr>
+          <w:color w:val="000000" w:themeColor="text1"/>
+          <w:sz w:val="22"/>
+          <w:szCs w:val="22"/>
+          <w:lang w:val="de-CH"/>
+        </w:rPr>
+        <w:t>Standard</w:t>
+      </w:r>
+      <w:r>
+        <w:rPr>
+          <w:color w:val="000000" w:themeColor="text1"/>
+          <w:sz w:val="22"/>
+          <w:szCs w:val="22"/>
+          <w:lang w:val="de-CH"/>
+        </w:rPr>
+        <w:t xml:space="preserve"> Text Grösse</w:t>
+      </w:r>
+      <w:r>
+        <w:rPr>
+          <w:color w:val="000000" w:themeColor="text1"/>
+          <w:sz w:val="22"/>
+          <w:szCs w:val="22"/>
+          <w:lang w:val="de-CH"/>
+        </w:rPr>
+        <w:t xml:space="preserve"> Fett</w:t>
+      </w:r>
+      <w:r>
+        <w:rPr>
+          <w:color w:val="000000" w:themeColor="text1"/>
+          <w:sz w:val="22"/>
+          <w:szCs w:val="22"/>
+          <w:lang w:val="de-CH"/>
+        </w:rPr>
+        <w:t xml:space="preserve"> Für Tabellen Attribute </w:t>
+      </w:r>
+      <w:r>
+        <w:rPr>
+          <w:color w:val="000000" w:themeColor="text1"/>
+          <w:sz w:val="22"/>
+          <w:szCs w:val="22"/>
+          <w:lang w:val="de-CH"/>
+        </w:rPr>
+        <w:t>&lt;/p&gt;</w:t>
+      </w:r>
+    </w:p>
+    <w:p>
+      <w:pPr>
+        <w:rPr>
+          <w:color w:val="000000" w:themeColor="text1"/>
+          <w:sz w:val="22"/>
+          <w:szCs w:val="22"/>
+        </w:rPr>
+      </w:pPr>
+      <w:r>
+        <w:rPr>
+          <w:color w:val="000000" w:themeColor="text1"/>
+          <w:sz w:val="22"/>
+          <w:szCs w:val="22"/>
+          <w:lang w:val="de-CH"/>
+        </w:rPr>
+        <w:tab/>
+      </w:r>
+    </w:p>
+    <w:p>
+      <w:pPr>
+        <w:rPr>
+          <w:color w:val="000000" w:themeColor="text1"/>
+          <w:sz w:val="22"/>
+          <w:szCs w:val="22"/>
+          <w:lang w:val="de-CH"/>
+        </w:rPr>
+      </w:pPr>
+    </w:p>
+    <w:p>
+      <w:pPr>
+        <w:rPr>
+          <w:lang w:val="de-CH"/>
+        </w:rPr>
+      </w:pPr>
+    </w:p>
+    <w:p>
+      <w:pPr>
+        <w:rPr>
+          <w:lang w:val="de-CH"/>
+        </w:rPr>
+      </w:pPr>
+    </w:p>
+    <w:p>
+      <w:pPr>
+        <w:rPr>
+          <w:color w:val="2F5496" w:themeColor="accent1" w:themeShade="BF"/>
+          <w:sz w:val="28"/>
+          <w:szCs w:val="28"/>
+          <w:lang w:val="en-US"/>
+        </w:rPr>
+      </w:pPr>
+      <w:r>
+        <w:rPr>
+          <w:color w:val="2F5496" w:themeColor="accent1" w:themeShade="BF"/>
+          <w:sz w:val="28"/>
+          <w:szCs w:val="28"/>
+          <w:lang w:val="en-US"/>
+        </w:rPr>
+        <w:t>Icons</w:t>
+      </w:r>
+    </w:p>
+    <w:p>
+      <w:pPr>
+        <w:rPr>
+          <w:lang w:val="en-US"/>
+        </w:rPr>
+      </w:pPr>
+      <w:r>
+        <w:rPr>
+          <w:lang w:val="en-US"/>
+        </w:rPr>
+        <w:drawing>
+          <wp:inline distT="0" distB="0" distL="0" distR="0" wp14:anchorId="038842E7" wp14:editId="1D7B5A75">
+            <wp:extent cx="1816100" cy="1739900"/>
+            <wp:effectExtent l="0" t="0" r="0" b="0"/>
+            <wp:docPr id="1" name="Picture 1" descr="A picture containing text, outdoor, sign, plate&#10;&#10;Description automatically generated"/>
+            <wp:cNvGraphicFramePr>
+              <a:graphicFrameLocks xmlns:a="http://schemas.openxmlformats.org/drawingml/2006/main" noChangeAspect="1"/>
+            </wp:cNvGraphicFramePr>
+            <a:graphic xmlns:a="http://schemas.openxmlformats.org/drawingml/2006/main">
+              <a:graphicData uri="http://schemas.openxmlformats.org/drawingml/2006/picture">
+                <pic:pic xmlns:pic="http://schemas.openxmlformats.org/drawingml/2006/picture">
+                  <pic:nvPicPr>
+                    <pic:cNvPr id="1" name="Picture 1" descr="A picture containing text, outdoor, sign, plate&#10;&#10;Description automatically generated"/>
+                    <pic:cNvPicPr/>
+                  </pic:nvPicPr>
+                  <pic:blipFill>
+                    <a:blip r:embed="rId6"/>
+                    <a:stretch>
+                      <a:fillRect/>
+                    </a:stretch>
+                  </pic:blipFill>
+                  <pic:spPr>
+                    <a:xfrm>
+                      <a:off x="0" y="0"/>
+                      <a:ext cx="1816100" cy="1739900"/>
+                    </a:xfrm>
+                    <a:prstGeom prst="rect">
+                      <a:avLst/>
+                    </a:prstGeom>
+                  </pic:spPr>
+                </pic:pic>
+              </a:graphicData>
+            </a:graphic>
+          </wp:inline>
+        </w:drawing>
+      </w:r>
+      <w:r>
+        <w:rPr>
+          <w:lang w:val="en-US"/>
+        </w:rPr>
+        <w:t xml:space="preserve"> </w:t>
+      </w:r>
+      <w:r>
+        <w:rPr>
+          <w:lang w:val="en-US"/>
+        </w:rPr>
+        <w:drawing>
+          <wp:inline distT="0" distB="0" distL="0" distR="0" wp14:anchorId="124D7C56" wp14:editId="41A798E7">
+            <wp:extent cx="1816100" cy="1892300"/>
+            <wp:effectExtent l="0" t="0" r="0" b="0"/>
+            <wp:docPr id="2" name="Picture 2" descr="Arrow&#10;&#10;Description automatically generated with low confidence"/>
+            <wp:cNvGraphicFramePr>
+              <a:graphicFrameLocks xmlns:a="http://schemas.openxmlformats.org/drawingml/2006/main" noChangeAspect="1"/>
+            </wp:cNvGraphicFramePr>
+            <a:graphic xmlns:a="http://schemas.openxmlformats.org/drawingml/2006/main">
+              <a:graphicData uri="http://schemas.openxmlformats.org/drawingml/2006/picture">
+                <pic:pic xmlns:pic="http://schemas.openxmlformats.org/drawingml/2006/picture">
+                  <pic:nvPicPr>
+                    <pic:cNvPr id="2" name="Picture 2" descr="Arrow&#10;&#10;Description automatically generated with low confidence"/>
+                    <pic:cNvPicPr/>
+                  </pic:nvPicPr>
+                  <pic:blipFill>
+                    <a:blip r:embed="rId7"/>
+                    <a:stretch>
+                      <a:fillRect/>
+                    </a:stretch>
+                  </pic:blipFill>
+                  <pic:spPr>
+                    <a:xfrm>
+                      <a:off x="0" y="0"/>
+                      <a:ext cx="1816100" cy="1892300"/>
+                    </a:xfrm>
+                    <a:prstGeom prst="rect">
+                      <a:avLst/>
+                    </a:prstGeom>
+                  </pic:spPr>
+                </pic:pic>
+              </a:graphicData>
+            </a:graphic>
+          </wp:inline>
+        </w:drawing>
+      </w:r>
+      <w:r>
+        <w:rPr>
+          <w:lang w:val="en-US"/>
+        </w:rPr>
+        <w:t xml:space="preserve"> </w:t>
+      </w:r>
+    </w:p>
+    <w:p>
+      <w:pPr>
+        <w:rPr>
+          <w:lang w:val="en-US"/>
+        </w:rPr>
+      </w:pPr>
+    </w:p>
+    <w:p>
+      <w:pPr>
+        <w:rPr>
+          <w:lang w:val="en-US"/>
+        </w:rPr>
+      </w:pPr>
+      <w:r>
+        <w:rPr>
+          <w:lang w:val="en-US"/>
+        </w:rPr>
+        <w:drawing>
+          <wp:inline distT="0" distB="0" distL="0" distR="0" wp14:anchorId="6C07461C" wp14:editId="6E198E64">
+            <wp:extent cx="2311400" cy="1968500"/>
+            <wp:effectExtent l="0" t="0" r="0" b="0"/>
+            <wp:docPr id="3" name="Picture 3" descr="Icon&#10;&#10;Description automatically generated with low confidence"/>
+            <wp:cNvGraphicFramePr>
+              <a:graphicFrameLocks xmlns:a="http://schemas.openxmlformats.org/drawingml/2006/main" noChangeAspect="1"/>
+            </wp:cNvGraphicFramePr>
+            <a:graphic xmlns:a="http://schemas.openxmlformats.org/drawingml/2006/main">
+              <a:graphicData uri="http://schemas.openxmlformats.org/drawingml/2006/picture">
+                <pic:pic xmlns:pic="http://schemas.openxmlformats.org/drawingml/2006/picture">
+                  <pic:nvPicPr>
+                    <pic:cNvPr id="3" name="Picture 3" descr="Icon&#10;&#10;Description automatically generated with low confidence"/>
+                    <pic:cNvPicPr/>
+                  </pic:nvPicPr>
+                  <pic:blipFill>
+                    <a:blip r:embed="rId8"/>
+                    <a:stretch>
+                      <a:fillRect/>
+                    </a:stretch>
+                  </pic:blipFill>
+                  <pic:spPr>
+                    <a:xfrm>
+                      <a:off x="0" y="0"/>
+                      <a:ext cx="2311400" cy="1968500"/>
+                    </a:xfrm>
+                    <a:prstGeom prst="rect">
+                      <a:avLst/>
+                    </a:prstGeom>
+                  </pic:spPr>
+                </pic:pic>
+              </a:graphicData>
+            </a:graphic>
+          </wp:inline>
+        </w:drawing>
+      </w:r>
+      <w:r>
+        <w:rPr>
+          <w:lang w:val="en-US"/>
+        </w:rPr>
+        <w:t xml:space="preserve"> </w:t>
+      </w:r>
+      <w:r>
+        <w:rPr>
+          <w:lang w:val="en-US"/>
+        </w:rPr>
+        <w:drawing>
+          <wp:inline distT="0" distB="0" distL="0" distR="0" wp14:anchorId="71219389" wp14:editId="3025E04A">
+            <wp:extent cx="2311400" cy="2387600"/>
+            <wp:effectExtent l="0" t="0" r="0" b="0"/>
+            <wp:docPr id="4" name="Picture 4" descr="Icon&#10;&#10;Description automatically generated"/>
+            <wp:cNvGraphicFramePr>
+              <a:graphicFrameLocks xmlns:a="http://schemas.openxmlformats.org/drawingml/2006/main" noChangeAspect="1"/>
+            </wp:cNvGraphicFramePr>
+            <a:graphic xmlns:a="http://schemas.openxmlformats.org/drawingml/2006/main">
+              <a:graphicData uri="http://schemas.openxmlformats.org/drawingml/2006/picture">
+                <pic:pic xmlns:pic="http://schemas.openxmlformats.org/drawingml/2006/picture">
+                  <pic:nvPicPr>
+                    <pic:cNvPr id="4" name="Picture 4" descr="Icon&#10;&#10;Description automatically generated"/>
+                    <pic:cNvPicPr/>
+                  </pic:nvPicPr>
+                  <pic:blipFill>
+                    <a:blip r:embed="rId9"/>
+                    <a:stretch>
+                      <a:fillRect/>
+                    </a:stretch>
+                  </pic:blipFill>
+                  <pic:spPr>
+                    <a:xfrm>
+                      <a:off x="0" y="0"/>
+                      <a:ext cx="2311400" cy="2387600"/>
+                    </a:xfrm>
+                    <a:prstGeom prst="rect">
+                      <a:avLst/>
+                    </a:prstGeom>
+                  </pic:spPr>
+                </pic:pic>
+              </a:graphicData>
+            </a:graphic>
+          </wp:inline>
+        </w:drawing>
+      </w:r>
+      <w:r>
+        <w:rPr>
+          <w:lang w:val="en-US"/>
+        </w:rPr>
+        <w:t xml:space="preserve"> </w:t>
+      </w:r>
+    </w:p>
+    <w:p>
+      <w:pPr>
+        <w:rPr>
+          <w:lang w:val="en-US"/>
+        </w:rPr>
+      </w:pPr>
+    </w:p>
+    <w:p>
+      <w:pPr>
+        <w:rPr>
+          <w:lang w:val="en-US"/>
+        </w:rPr>
+      </w:pPr>
+      <w:r>
+        <w:rPr>
+          <w:lang w:val="en-US"/>
+        </w:rPr>
+        <w:lastRenderedPageBreak/>
+        <w:drawing>
+          <wp:inline distT="0" distB="0" distL="0" distR="0" wp14:anchorId="4B0F34E0" wp14:editId="216C513D">
+            <wp:extent cx="2311400" cy="2387600"/>
+            <wp:effectExtent l="0" t="0" r="0" b="0"/>
+            <wp:docPr id="5" name="Picture 5" descr="Shape&#10;&#10;Description automatically generated"/>
+            <wp:cNvGraphicFramePr>
+              <a:graphicFrameLocks xmlns:a="http://schemas.openxmlformats.org/drawingml/2006/main" noChangeAspect="1"/>
+            </wp:cNvGraphicFramePr>
+            <a:graphic xmlns:a="http://schemas.openxmlformats.org/drawingml/2006/main">
+              <a:graphicData uri="http://schemas.openxmlformats.org/drawingml/2006/picture">
+                <pic:pic xmlns:pic="http://schemas.openxmlformats.org/drawingml/2006/picture">
+                  <pic:nvPicPr>
+                    <pic:cNvPr id="5" name="Picture 5" descr="Shape&#10;&#10;Description automatically generated"/>
+                    <pic:cNvPicPr/>
+                  </pic:nvPicPr>
+                  <pic:blipFill>
+                    <a:blip r:embed="rId10"/>
+                    <a:stretch>
+                      <a:fillRect/>
+                    </a:stretch>
+                  </pic:blipFill>
+                  <pic:spPr>
+                    <a:xfrm>
+                      <a:off x="0" y="0"/>
+                      <a:ext cx="2311400" cy="2387600"/>
+                    </a:xfrm>
+                    <a:prstGeom prst="rect">
+                      <a:avLst/>
+                    </a:prstGeom>
+                  </pic:spPr>
+                </pic:pic>
+              </a:graphicData>
+            </a:graphic>
+          </wp:inline>
+        </w:drawing>
+      </w:r>
+      <w:r>
+        <w:rPr>
+          <w:lang w:val="en-US"/>
+        </w:rPr>
+        <w:t xml:space="preserve"> </w:t>
+      </w:r>
+      <w:r>
+        <w:rPr>
+          <w:lang w:val="en-US"/>
+        </w:rPr>
+        <w:drawing>
+          <wp:inline distT="0" distB="0" distL="0" distR="0" wp14:anchorId="1896B8D2" wp14:editId="693D0C9B">
+            <wp:extent cx="2311400" cy="2387600"/>
+            <wp:effectExtent l="0" t="0" r="0" b="0"/>
+            <wp:docPr id="7" name="Picture 7" descr="Icon&#10;&#10;Description automatically generated"/>
+            <wp:cNvGraphicFramePr>
+              <a:graphicFrameLocks xmlns:a="http://schemas.openxmlformats.org/drawingml/2006/main" noChangeAspect="1"/>
+            </wp:cNvGraphicFramePr>
+            <a:graphic xmlns:a="http://schemas.openxmlformats.org/drawingml/2006/main">
+              <a:graphicData uri="http://schemas.openxmlformats.org/drawingml/2006/picture">
+                <pic:pic xmlns:pic="http://schemas.openxmlformats.org/drawingml/2006/picture">
+                  <pic:nvPicPr>
+                    <pic:cNvPr id="7" name="Picture 7" descr="Icon&#10;&#10;Description automatically generated"/>
+                    <pic:cNvPicPr/>
+                  </pic:nvPicPr>
+                  <pic:blipFill>
+                    <a:blip r:embed="rId11"/>
+                    <a:stretch>
+                      <a:fillRect/>
+                    </a:stretch>
+                  </pic:blipFill>
+                  <pic:spPr>
+                    <a:xfrm>
+                      <a:off x="0" y="0"/>
+                      <a:ext cx="2311400" cy="2387600"/>
+                    </a:xfrm>
+                    <a:prstGeom prst="rect">
+                      <a:avLst/>
+                    </a:prstGeom>
+                  </pic:spPr>
+                </pic:pic>
+              </a:graphicData>
+            </a:graphic>
+          </wp:inline>
+        </w:drawing>
+      </w:r>
+    </w:p>
+    <w:p>
+      <w:pPr>
+        <w:rPr>
+          <w:lang w:val="en-US"/>
+        </w:rPr>
+      </w:pPr>
+    </w:p>
+    <w:p>
+      <w:pPr>
+        <w:rPr>
+          <w:lang w:val="en-US"/>
+        </w:rPr>
+      </w:pPr>
+      <w:r>
+        <w:rPr>
+          <w:lang w:val="en-US"/>
+        </w:rPr>
+        <w:drawing>
+          <wp:inline distT="0" distB="0" distL="0" distR="0" wp14:anchorId="7E8E968F" wp14:editId="3F32D6DF">
+            <wp:extent cx="2311400" cy="2387600"/>
+            <wp:effectExtent l="0" t="0" r="0" b="0"/>
+            <wp:docPr id="8" name="Picture 8" descr="Icon&#10;&#10;Description automatically generated"/>
+            <wp:cNvGraphicFramePr>
+              <a:graphicFrameLocks xmlns:a="http://schemas.openxmlformats.org/drawingml/2006/main" noChangeAspect="1"/>
+            </wp:cNvGraphicFramePr>
+            <a:graphic xmlns:a="http://schemas.openxmlformats.org/drawingml/2006/main">
+              <a:graphicData uri="http://schemas.openxmlformats.org/drawingml/2006/picture">
+                <pic:pic xmlns:pic="http://schemas.openxmlformats.org/drawingml/2006/picture">
+                  <pic:nvPicPr>
+                    <pic:cNvPr id="8" name="Picture 8" descr="Icon&#10;&#10;Description automatically generated"/>
+                    <pic:cNvPicPr/>
+                  </pic:nvPicPr>
+                  <pic:blipFill>
+                    <a:blip r:embed="rId12"/>
+                    <a:stretch>
+                      <a:fillRect/>
+                    </a:stretch>
+                  </pic:blipFill>
+                  <pic:spPr>
+                    <a:xfrm>
+                      <a:off x="0" y="0"/>
+                      <a:ext cx="2311400" cy="2387600"/>
+                    </a:xfrm>
+                    <a:prstGeom prst="rect">
+                      <a:avLst/>
+                    </a:prstGeom>
+                  </pic:spPr>
+                </pic:pic>
+              </a:graphicData>
+            </a:graphic>
+          </wp:inline>
+        </w:drawing>
+      </w:r>
+      <w:r>
+        <w:rPr>
+          <w:lang w:val="en-US"/>
+        </w:rPr>
+        <w:t xml:space="preserve"> </w:t>
+      </w:r>
+      <w:r>
+        <w:rPr>
+          <w:lang w:val="en-US"/>
+        </w:rPr>
+        <w:drawing>
+          <wp:inline distT="0" distB="0" distL="0" distR="0" wp14:anchorId="08A5DA81" wp14:editId="5DBC3A90">
+            <wp:extent cx="2311400" cy="2387600"/>
+            <wp:effectExtent l="0" t="0" r="0" b="0"/>
+            <wp:docPr id="9" name="Picture 9"/>
+            <wp:cNvGraphicFramePr>
+              <a:graphicFrameLocks xmlns:a="http://schemas.openxmlformats.org/drawingml/2006/main" noChangeAspect="1"/>
+            </wp:cNvGraphicFramePr>
+            <a:graphic xmlns:a="http://schemas.openxmlformats.org/drawingml/2006/main">
+              <a:graphicData uri="http://schemas.openxmlformats.org/drawingml/2006/picture">
+                <pic:pic xmlns:pic="http://schemas.openxmlformats.org/drawingml/2006/picture">
+                  <pic:nvPicPr>
+                    <pic:cNvPr id="1" name=""/>
+                    <pic:cNvPicPr/>
+                  </pic:nvPicPr>
+                  <pic:blipFill>
+                    <a:blip r:embed="rId13"/>
+                    <a:stretch>
+                      <a:fillRect/>
+                    </a:stretch>
+                  </pic:blipFill>
+                  <pic:spPr>
+                    <a:xfrm>
+                      <a:off x="0" y="0"/>
+                      <a:ext cx="2311400" cy="2387600"/>
+                    </a:xfrm>
+                    <a:prstGeom prst="rect">
+                      <a:avLst/>
+                    </a:prstGeom>
+                  </pic:spPr>
+                </pic:pic>
+              </a:graphicData>
+            </a:graphic>
+          </wp:inline>
+        </w:drawing>
+      </w:r>
+    </w:p>
+    <w:p>
+      <w:pPr>
+        <w:rPr>
+          <w:lang w:val="en-US"/>
+        </w:rPr>
+      </w:pPr>
+    </w:p>
+    <w:p>
+      <w:pPr>
+        <w:rPr>
+          <w:color w:val="2F5496" w:themeColor="accent1" w:themeShade="BF"/>
+          <w:sz w:val="28"/>
+          <w:szCs w:val="28"/>
+          <w:lang w:val="en-US"/>
+        </w:rPr>
+      </w:pPr>
+      <w:r>
+        <w:rPr>
+          <w:color w:val="2F5496" w:themeColor="accent1" w:themeShade="BF"/>
+          <w:sz w:val="28"/>
+          <w:szCs w:val="28"/>
+          <w:lang w:val="en-US"/>
+        </w:rPr>
+        <w:t>CSS Technology</w:t>
+      </w:r>
+    </w:p>
+    <w:p>
+      <w:pPr>
+        <w:rPr>
+          <w:lang w:val="en-US"/>
+        </w:rPr>
+      </w:pPr>
+    </w:p>
+    <w:p>
+      <w:pPr>
+        <w:rPr>
+          <w:lang w:val="en-US"/>
+        </w:rPr>
+      </w:pPr>
+      <w:r>
+        <w:rPr>
+          <w:lang w:val="en-US"/>
+        </w:rPr>
+        <w:t>Bootstrap</w:t>
+      </w:r>
+    </w:p>
     <w:sectPr>
-      <w:headerReference w:type="default" r:id="rId6"/>
-      <w:footerReference w:type="even" r:id="rId7"/>
-      <w:footerReference w:type="default" r:id="rId8"/>
+      <w:headerReference w:type="default" r:id="rId14"/>
+      <w:footerReference w:type="even" r:id="rId15"/>
+      <w:footerReference w:type="default" r:id="rId16"/>
       <w:pgSz w:w="11906" w:h="16838"/>
       <w:pgMar w:top="1440" w:right="1440" w:bottom="1440" w:left="1440" w:header="708" w:footer="708" w:gutter="0"/>
       <w:cols w:space="708"/>
@@ -837,7 +1668,7 @@
   </w:compat>
   <w:rsids>
     <w:rsidRoot w:val="00376E31"/>
-    <w:rsid w:val="000E2338"/>
+    <w:rsid w:val="00223B49"/>
     <w:rsid w:val="00376E31"/>
   </w:rsids>
   <m:mathPr>

</xml_diff>